<commit_message>
Asistencne systemy prejdene do polovice
</commit_message>
<xml_diff>
--- a/doc/obrazok robot - notebook - prekazka.docx
+++ b/doc/obrazok robot - notebook - prekazka.docx
@@ -9,62 +9,633 @@
           <w:lang w:eastAsia="sk-SK"/>
         </w:rPr>
       </w:pPr>
+      <w:bookmarkStart w:id="0" w:name="_GoBack"/>
+      <w:bookmarkEnd w:id="0"/>
     </w:p>
     <w:p>
-      <w:bookmarkStart w:id="0" w:name="_GoBack"/>
       <w:r>
         <w:rPr>
           <w:noProof/>
           <w:lang w:eastAsia="sk-SK"/>
         </w:rPr>
         <mc:AlternateContent>
-          <mc:Choice Requires="wps">
+          <mc:Choice Requires="wpg">
             <w:drawing>
-              <wp:anchor distT="0" distB="0" distL="114300" distR="114300" simplePos="0" relativeHeight="251662336" behindDoc="0" locked="0" layoutInCell="1" allowOverlap="1">
+              <wp:anchor distT="0" distB="0" distL="114300" distR="114300" simplePos="0" relativeHeight="251685888" behindDoc="0" locked="0" layoutInCell="1" allowOverlap="1" wp14:anchorId="42E9E154" wp14:editId="21761E12">
                 <wp:simplePos x="0" y="0"/>
                 <wp:positionH relativeFrom="column">
-                  <wp:posOffset>4056407</wp:posOffset>
+                  <wp:posOffset>1003935</wp:posOffset>
                 </wp:positionH>
                 <wp:positionV relativeFrom="paragraph">
-                  <wp:posOffset>820943</wp:posOffset>
+                  <wp:posOffset>255270</wp:posOffset>
                 </wp:positionV>
-                <wp:extent cx="991240" cy="706931"/>
-                <wp:effectExtent l="38100" t="0" r="18415" b="55245"/>
+                <wp:extent cx="5125085" cy="2098675"/>
+                <wp:effectExtent l="0" t="0" r="0" b="111125"/>
                 <wp:wrapNone/>
-                <wp:docPr id="2" name="Rovná spojovacia šípka 2"/>
+                <wp:docPr id="25" name="Skupina 25"/>
                 <wp:cNvGraphicFramePr/>
                 <a:graphic xmlns:a="http://schemas.openxmlformats.org/drawingml/2006/main">
-                  <a:graphicData uri="http://schemas.microsoft.com/office/word/2010/wordprocessingShape">
-                    <wps:wsp>
-                      <wps:cNvCnPr/>
-                      <wps:spPr>
-                        <a:xfrm flipH="1">
+                  <a:graphicData uri="http://schemas.microsoft.com/office/word/2010/wordprocessingGroup">
+                    <wpg:wgp>
+                      <wpg:cNvGrpSpPr/>
+                      <wpg:grpSpPr>
+                        <a:xfrm>
                           <a:off x="0" y="0"/>
-                          <a:ext cx="991240" cy="706931"/>
+                          <a:ext cx="5125085" cy="2098675"/>
+                          <a:chOff x="0" y="0"/>
+                          <a:chExt cx="5125250" cy="2098816"/>
                         </a:xfrm>
-                        <a:prstGeom prst="straightConnector1">
-                          <a:avLst/>
-                        </a:prstGeom>
-                        <a:ln>
-                          <a:tailEnd type="arrow"/>
-                        </a:ln>
-                      </wps:spPr>
-                      <wps:style>
-                        <a:lnRef idx="1">
-                          <a:schemeClr val="accent1"/>
-                        </a:lnRef>
-                        <a:fillRef idx="0">
-                          <a:schemeClr val="accent1"/>
-                        </a:fillRef>
-                        <a:effectRef idx="0">
-                          <a:schemeClr val="accent1"/>
-                        </a:effectRef>
-                        <a:fontRef idx="minor">
-                          <a:schemeClr val="tx1"/>
-                        </a:fontRef>
-                      </wps:style>
-                      <wps:bodyPr/>
-                    </wps:wsp>
+                      </wpg:grpSpPr>
+                      <wpg:grpSp>
+                        <wpg:cNvPr id="24" name="Skupina 24"/>
+                        <wpg:cNvGrpSpPr/>
+                        <wpg:grpSpPr>
+                          <a:xfrm>
+                            <a:off x="3365607" y="0"/>
+                            <a:ext cx="1759643" cy="1206393"/>
+                            <a:chOff x="0" y="0"/>
+                            <a:chExt cx="1759643" cy="1206393"/>
+                          </a:xfrm>
+                        </wpg:grpSpPr>
+                        <pic:pic xmlns:pic="http://schemas.openxmlformats.org/drawingml/2006/picture">
+                          <pic:nvPicPr>
+                            <pic:cNvPr id="7" name="Obrázok 7" descr="C:\Users\Janko\Downloads\computer.png"/>
+                            <pic:cNvPicPr>
+                              <a:picLocks noChangeAspect="1"/>
+                            </pic:cNvPicPr>
+                          </pic:nvPicPr>
+                          <pic:blipFill>
+                            <a:blip r:embed="rId5" cstate="print">
+                              <a:extLst>
+                                <a:ext uri="{28A0092B-C50C-407E-A947-70E740481C1C}">
+                                  <a14:useLocalDpi xmlns:a14="http://schemas.microsoft.com/office/drawing/2010/main" val="0"/>
+                                </a:ext>
+                              </a:extLst>
+                            </a:blip>
+                            <a:srcRect/>
+                            <a:stretch>
+                              <a:fillRect/>
+                            </a:stretch>
+                          </pic:blipFill>
+                          <pic:spPr bwMode="auto">
+                            <a:xfrm>
+                              <a:off x="1298601" y="0"/>
+                              <a:ext cx="461042" cy="453358"/>
+                            </a:xfrm>
+                            <a:prstGeom prst="rect">
+                              <a:avLst/>
+                            </a:prstGeom>
+                            <a:noFill/>
+                            <a:ln>
+                              <a:noFill/>
+                            </a:ln>
+                          </pic:spPr>
+                        </pic:pic>
+                        <wps:wsp>
+                          <wps:cNvPr id="2" name="Rovná spojovacia šípka 2"/>
+                          <wps:cNvCnPr/>
+                          <wps:spPr>
+                            <a:xfrm flipH="1">
+                              <a:off x="0" y="376518"/>
+                              <a:ext cx="991240" cy="706931"/>
+                            </a:xfrm>
+                            <a:prstGeom prst="straightConnector1">
+                              <a:avLst/>
+                            </a:prstGeom>
+                            <a:ln>
+                              <a:tailEnd type="arrow"/>
+                            </a:ln>
+                          </wps:spPr>
+                          <wps:style>
+                            <a:lnRef idx="1">
+                              <a:schemeClr val="accent1"/>
+                            </a:lnRef>
+                            <a:fillRef idx="0">
+                              <a:schemeClr val="accent1"/>
+                            </a:fillRef>
+                            <a:effectRef idx="0">
+                              <a:schemeClr val="accent1"/>
+                            </a:effectRef>
+                            <a:fontRef idx="minor">
+                              <a:schemeClr val="tx1"/>
+                            </a:fontRef>
+                          </wps:style>
+                          <wps:bodyPr/>
+                        </wps:wsp>
+                        <wps:wsp>
+                          <wps:cNvPr id="3" name="Rovná spojovacia šípka 3"/>
+                          <wps:cNvCnPr/>
+                          <wps:spPr>
+                            <a:xfrm flipV="1">
+                              <a:off x="192101" y="453358"/>
+                              <a:ext cx="1067920" cy="753035"/>
+                            </a:xfrm>
+                            <a:prstGeom prst="straightConnector1">
+                              <a:avLst/>
+                            </a:prstGeom>
+                            <a:ln>
+                              <a:tailEnd type="arrow"/>
+                            </a:ln>
+                          </wps:spPr>
+                          <wps:style>
+                            <a:lnRef idx="1">
+                              <a:schemeClr val="accent1"/>
+                            </a:lnRef>
+                            <a:fillRef idx="0">
+                              <a:schemeClr val="accent1"/>
+                            </a:fillRef>
+                            <a:effectRef idx="0">
+                              <a:schemeClr val="accent1"/>
+                            </a:effectRef>
+                            <a:fontRef idx="minor">
+                              <a:schemeClr val="tx1"/>
+                            </a:fontRef>
+                          </wps:style>
+                          <wps:bodyPr/>
+                        </wps:wsp>
+                        <wps:wsp>
+                          <wps:cNvPr id="6" name="Blok textu 6"/>
+                          <wps:cNvSpPr txBox="1"/>
+                          <wps:spPr>
+                            <a:xfrm rot="19315288">
+                              <a:off x="353465" y="868296"/>
+                              <a:ext cx="1274461" cy="260809"/>
+                            </a:xfrm>
+                            <a:prstGeom prst="rect">
+                              <a:avLst/>
+                            </a:prstGeom>
+                            <a:solidFill>
+                              <a:schemeClr val="lt1"/>
+                            </a:solidFill>
+                            <a:ln w="6350">
+                              <a:solidFill>
+                                <a:prstClr val="black"/>
+                              </a:solidFill>
+                            </a:ln>
+                            <a:effectLst/>
+                          </wps:spPr>
+                          <wps:style>
+                            <a:lnRef idx="0">
+                              <a:schemeClr val="accent1"/>
+                            </a:lnRef>
+                            <a:fillRef idx="0">
+                              <a:schemeClr val="accent1"/>
+                            </a:fillRef>
+                            <a:effectRef idx="0">
+                              <a:schemeClr val="accent1"/>
+                            </a:effectRef>
+                            <a:fontRef idx="minor">
+                              <a:schemeClr val="dk1"/>
+                            </a:fontRef>
+                          </wps:style>
+                          <wps:txbx>
+                            <w:txbxContent>
+                              <w:p>
+                                <w:proofErr w:type="spellStart"/>
+                                <w:r>
+                                  <w:t>Bluetooth</w:t>
+                                </w:r>
+                                <w:proofErr w:type="spellEnd"/>
+                                <w:r>
+                                  <w:t xml:space="preserve"> + </w:t>
+                                </w:r>
+                                <w:proofErr w:type="spellStart"/>
+                                <w:r>
+                                  <w:t>WiFi</w:t>
+                                </w:r>
+                                <w:proofErr w:type="spellEnd"/>
+                              </w:p>
+                            </w:txbxContent>
+                          </wps:txbx>
+                          <wps:bodyPr rot="0" spcFirstLastPara="0" vertOverflow="overflow" horzOverflow="overflow" vert="horz" wrap="square" lIns="91440" tIns="45720" rIns="91440" bIns="45720" numCol="1" spcCol="0" rtlCol="0" fromWordArt="0" anchor="t" anchorCtr="0" forceAA="0" compatLnSpc="1">
+                            <a:prstTxWarp prst="textNoShape">
+                              <a:avLst/>
+                            </a:prstTxWarp>
+                            <a:noAutofit/>
+                          </wps:bodyPr>
+                        </wps:wsp>
+                      </wpg:grpSp>
+                      <wpg:grpSp>
+                        <wpg:cNvPr id="21" name="Skupina 21"/>
+                        <wpg:cNvGrpSpPr/>
+                        <wpg:grpSpPr>
+                          <a:xfrm>
+                            <a:off x="0" y="338098"/>
+                            <a:ext cx="3435351" cy="1760718"/>
+                            <a:chOff x="0" y="0"/>
+                            <a:chExt cx="3435351" cy="1760718"/>
+                          </a:xfrm>
+                        </wpg:grpSpPr>
+                        <wps:wsp>
+                          <wps:cNvPr id="15" name="Oblúk 15"/>
+                          <wps:cNvSpPr/>
+                          <wps:spPr>
+                            <a:xfrm rot="10800000">
+                              <a:off x="2489627" y="607039"/>
+                              <a:ext cx="261796" cy="469238"/>
+                            </a:xfrm>
+                            <a:prstGeom prst="arc">
+                              <a:avLst>
+                                <a:gd name="adj1" fmla="val 16200000"/>
+                                <a:gd name="adj2" fmla="val 5317087"/>
+                              </a:avLst>
+                            </a:prstGeom>
+                          </wps:spPr>
+                          <wps:style>
+                            <a:lnRef idx="1">
+                              <a:schemeClr val="accent1"/>
+                            </a:lnRef>
+                            <a:fillRef idx="0">
+                              <a:schemeClr val="accent1"/>
+                            </a:fillRef>
+                            <a:effectRef idx="0">
+                              <a:schemeClr val="accent1"/>
+                            </a:effectRef>
+                            <a:fontRef idx="minor">
+                              <a:schemeClr val="tx1"/>
+                            </a:fontRef>
+                          </wps:style>
+                          <wps:bodyPr rot="0" spcFirstLastPara="0" vertOverflow="overflow" horzOverflow="overflow" vert="horz" wrap="square" lIns="91440" tIns="45720" rIns="91440" bIns="45720" numCol="1" spcCol="0" rtlCol="0" fromWordArt="0" anchor="ctr" anchorCtr="0" forceAA="0" compatLnSpc="1">
+                            <a:prstTxWarp prst="textNoShape">
+                              <a:avLst/>
+                            </a:prstTxWarp>
+                            <a:noAutofit/>
+                          </wps:bodyPr>
+                        </wps:wsp>
+                        <wpg:grpSp>
+                          <wpg:cNvPr id="20" name="Skupina 20"/>
+                          <wpg:cNvGrpSpPr/>
+                          <wpg:grpSpPr>
+                            <a:xfrm>
+                              <a:off x="0" y="0"/>
+                              <a:ext cx="3435351" cy="1760718"/>
+                              <a:chOff x="0" y="0"/>
+                              <a:chExt cx="3435351" cy="1760718"/>
+                            </a:xfrm>
+                          </wpg:grpSpPr>
+                          <wps:wsp>
+                            <wps:cNvPr id="11" name="Oblúk 11"/>
+                            <wps:cNvSpPr/>
+                            <wps:spPr>
+                              <a:xfrm rot="10800000">
+                                <a:off x="1890272" y="391886"/>
+                                <a:ext cx="360680" cy="790575"/>
+                              </a:xfrm>
+                              <a:prstGeom prst="arc">
+                                <a:avLst>
+                                  <a:gd name="adj1" fmla="val 16200000"/>
+                                  <a:gd name="adj2" fmla="val 5317087"/>
+                                </a:avLst>
+                              </a:prstGeom>
+                            </wps:spPr>
+                            <wps:style>
+                              <a:lnRef idx="1">
+                                <a:schemeClr val="accent1"/>
+                              </a:lnRef>
+                              <a:fillRef idx="0">
+                                <a:schemeClr val="accent1"/>
+                              </a:fillRef>
+                              <a:effectRef idx="0">
+                                <a:schemeClr val="accent1"/>
+                              </a:effectRef>
+                              <a:fontRef idx="minor">
+                                <a:schemeClr val="tx1"/>
+                              </a:fontRef>
+                            </wps:style>
+                            <wps:bodyPr rot="0" spcFirstLastPara="0" vertOverflow="overflow" horzOverflow="overflow" vert="horz" wrap="square" lIns="91440" tIns="45720" rIns="91440" bIns="45720" numCol="1" spcCol="0" rtlCol="0" fromWordArt="0" anchor="ctr" anchorCtr="0" forceAA="0" compatLnSpc="1">
+                              <a:prstTxWarp prst="textNoShape">
+                                <a:avLst/>
+                              </a:prstTxWarp>
+                              <a:noAutofit/>
+                            </wps:bodyPr>
+                          </wps:wsp>
+                          <wpg:grpSp>
+                            <wpg:cNvPr id="19" name="Skupina 19"/>
+                            <wpg:cNvGrpSpPr/>
+                            <wpg:grpSpPr>
+                              <a:xfrm>
+                                <a:off x="0" y="0"/>
+                                <a:ext cx="3435351" cy="1760718"/>
+                                <a:chOff x="0" y="0"/>
+                                <a:chExt cx="3435351" cy="1760718"/>
+                              </a:xfrm>
+                            </wpg:grpSpPr>
+                            <pic:pic xmlns:pic="http://schemas.openxmlformats.org/drawingml/2006/picture">
+                              <pic:nvPicPr>
+                                <pic:cNvPr id="4" name="Obrázok 4" descr="Android variant Free Icon"/>
+                                <pic:cNvPicPr>
+                                  <a:picLocks noChangeAspect="1"/>
+                                </pic:cNvPicPr>
+                              </pic:nvPicPr>
+                              <pic:blipFill>
+                                <a:blip r:embed="rId6" cstate="print">
+                                  <a:extLst>
+                                    <a:ext uri="{28A0092B-C50C-407E-A947-70E740481C1C}">
+                                      <a14:useLocalDpi xmlns:a14="http://schemas.microsoft.com/office/drawing/2010/main" val="0"/>
+                                    </a:ext>
+                                  </a:extLst>
+                                </a:blip>
+                                <a:srcRect/>
+                                <a:stretch>
+                                  <a:fillRect/>
+                                </a:stretch>
+                              </pic:blipFill>
+                              <pic:spPr bwMode="auto">
+                                <a:xfrm>
+                                  <a:off x="2773936" y="607039"/>
+                                  <a:ext cx="576302" cy="576303"/>
+                                </a:xfrm>
+                                <a:prstGeom prst="rect">
+                                  <a:avLst/>
+                                </a:prstGeom>
+                                <a:noFill/>
+                                <a:ln>
+                                  <a:noFill/>
+                                </a:ln>
+                              </pic:spPr>
+                            </pic:pic>
+                            <pic:pic xmlns:pic="http://schemas.openxmlformats.org/drawingml/2006/picture">
+                              <pic:nvPicPr>
+                                <pic:cNvPr id="1" name="Obrázok 1" descr="http://www.studiobyvania.sk/images_upd/products/gACV7Uvh9KZT.jpg"/>
+                                <pic:cNvPicPr>
+                                  <a:picLocks noChangeAspect="1"/>
+                                </pic:cNvPicPr>
+                              </pic:nvPicPr>
+                              <pic:blipFill>
+                                <a:blip r:embed="rId7" cstate="print">
+                                  <a:extLst>
+                                    <a:ext uri="{28A0092B-C50C-407E-A947-70E740481C1C}">
+                                      <a14:useLocalDpi xmlns:a14="http://schemas.microsoft.com/office/drawing/2010/main" val="0"/>
+                                    </a:ext>
+                                  </a:extLst>
+                                </a:blip>
+                                <a:srcRect/>
+                                <a:stretch>
+                                  <a:fillRect/>
+                                </a:stretch>
+                              </pic:blipFill>
+                              <pic:spPr bwMode="auto">
+                                <a:xfrm>
+                                  <a:off x="0" y="215153"/>
+                                  <a:ext cx="1475334" cy="1014293"/>
+                                </a:xfrm>
+                                <a:prstGeom prst="rect">
+                                  <a:avLst/>
+                                </a:prstGeom>
+                                <a:noFill/>
+                                <a:ln>
+                                  <a:noFill/>
+                                </a:ln>
+                              </pic:spPr>
+                            </pic:pic>
+                            <pic:pic xmlns:pic="http://schemas.openxmlformats.org/drawingml/2006/picture">
+                              <pic:nvPicPr>
+                                <pic:cNvPr id="8" name="Obrázok 8" descr="https://openclipart.org/image/2400px/svg_to_png/170979/camera-icon-estilizado-nofeet-nohandle.png"/>
+                                <pic:cNvPicPr>
+                                  <a:picLocks noChangeAspect="1"/>
+                                </pic:cNvPicPr>
+                              </pic:nvPicPr>
+                              <pic:blipFill>
+                                <a:blip r:embed="rId8" cstate="print">
+                                  <a:extLst>
+                                    <a:ext uri="{28A0092B-C50C-407E-A947-70E740481C1C}">
+                                      <a14:useLocalDpi xmlns:a14="http://schemas.microsoft.com/office/drawing/2010/main" val="0"/>
+                                    </a:ext>
+                                  </a:extLst>
+                                </a:blip>
+                                <a:srcRect/>
+                                <a:stretch>
+                                  <a:fillRect/>
+                                </a:stretch>
+                              </pic:blipFill>
+                              <pic:spPr bwMode="auto">
+                                <a:xfrm flipH="1">
+                                  <a:off x="2881512" y="307362"/>
+                                  <a:ext cx="330414" cy="261257"/>
+                                </a:xfrm>
+                                <a:prstGeom prst="rect">
+                                  <a:avLst/>
+                                </a:prstGeom>
+                                <a:noFill/>
+                                <a:ln>
+                                  <a:noFill/>
+                                </a:ln>
+                              </pic:spPr>
+                            </pic:pic>
+                            <wps:wsp>
+                              <wps:cNvPr id="9" name="Oblúk 9"/>
+                              <wps:cNvSpPr/>
+                              <wps:spPr>
+                                <a:xfrm rot="10800000">
+                                  <a:off x="1613647" y="276626"/>
+                                  <a:ext cx="445135" cy="975360"/>
+                                </a:xfrm>
+                                <a:prstGeom prst="arc">
+                                  <a:avLst>
+                                    <a:gd name="adj1" fmla="val 16200000"/>
+                                    <a:gd name="adj2" fmla="val 5317087"/>
+                                  </a:avLst>
+                                </a:prstGeom>
+                              </wps:spPr>
+                              <wps:style>
+                                <a:lnRef idx="1">
+                                  <a:schemeClr val="accent1"/>
+                                </a:lnRef>
+                                <a:fillRef idx="0">
+                                  <a:schemeClr val="accent1"/>
+                                </a:fillRef>
+                                <a:effectRef idx="0">
+                                  <a:schemeClr val="accent1"/>
+                                </a:effectRef>
+                                <a:fontRef idx="minor">
+                                  <a:schemeClr val="tx1"/>
+                                </a:fontRef>
+                              </wps:style>
+                              <wps:bodyPr rot="0" spcFirstLastPara="0" vertOverflow="overflow" horzOverflow="overflow" vert="horz" wrap="square" lIns="91440" tIns="45720" rIns="91440" bIns="45720" numCol="1" spcCol="0" rtlCol="0" fromWordArt="0" anchor="ctr" anchorCtr="0" forceAA="0" compatLnSpc="1">
+                                <a:prstTxWarp prst="textNoShape">
+                                  <a:avLst/>
+                                </a:prstTxWarp>
+                                <a:noAutofit/>
+                              </wps:bodyPr>
+                            </wps:wsp>
+                            <wps:wsp>
+                              <wps:cNvPr id="10" name="Oblúk 10"/>
+                              <wps:cNvSpPr/>
+                              <wps:spPr>
+                                <a:xfrm rot="10800000">
+                                  <a:off x="2251422" y="499463"/>
+                                  <a:ext cx="294341" cy="644947"/>
+                                </a:xfrm>
+                                <a:prstGeom prst="arc">
+                                  <a:avLst>
+                                    <a:gd name="adj1" fmla="val 16200000"/>
+                                    <a:gd name="adj2" fmla="val 5317087"/>
+                                  </a:avLst>
+                                </a:prstGeom>
+                              </wps:spPr>
+                              <wps:style>
+                                <a:lnRef idx="1">
+                                  <a:schemeClr val="accent1"/>
+                                </a:lnRef>
+                                <a:fillRef idx="0">
+                                  <a:schemeClr val="accent1"/>
+                                </a:fillRef>
+                                <a:effectRef idx="0">
+                                  <a:schemeClr val="accent1"/>
+                                </a:effectRef>
+                                <a:fontRef idx="minor">
+                                  <a:schemeClr val="tx1"/>
+                                </a:fontRef>
+                              </wps:style>
+                              <wps:bodyPr rot="0" spcFirstLastPara="0" vertOverflow="overflow" horzOverflow="overflow" vert="horz" wrap="square" lIns="91440" tIns="45720" rIns="91440" bIns="45720" numCol="1" spcCol="0" rtlCol="0" fromWordArt="0" anchor="ctr" anchorCtr="0" forceAA="0" compatLnSpc="1">
+                                <a:prstTxWarp prst="textNoShape">
+                                  <a:avLst/>
+                                </a:prstTxWarp>
+                                <a:noAutofit/>
+                              </wps:bodyPr>
+                            </wps:wsp>
+                            <wps:wsp>
+                              <wps:cNvPr id="16" name="Oblúk 16"/>
+                              <wps:cNvSpPr/>
+                              <wps:spPr>
+                                <a:xfrm rot="10800000">
+                                  <a:off x="2689411" y="714616"/>
+                                  <a:ext cx="192101" cy="253061"/>
+                                </a:xfrm>
+                                <a:prstGeom prst="arc">
+                                  <a:avLst>
+                                    <a:gd name="adj1" fmla="val 16200000"/>
+                                    <a:gd name="adj2" fmla="val 5323409"/>
+                                  </a:avLst>
+                                </a:prstGeom>
+                              </wps:spPr>
+                              <wps:style>
+                                <a:lnRef idx="1">
+                                  <a:schemeClr val="accent1"/>
+                                </a:lnRef>
+                                <a:fillRef idx="0">
+                                  <a:schemeClr val="accent1"/>
+                                </a:fillRef>
+                                <a:effectRef idx="0">
+                                  <a:schemeClr val="accent1"/>
+                                </a:effectRef>
+                                <a:fontRef idx="minor">
+                                  <a:schemeClr val="tx1"/>
+                                </a:fontRef>
+                              </wps:style>
+                              <wps:bodyPr rot="0" spcFirstLastPara="0" vertOverflow="overflow" horzOverflow="overflow" vert="horz" wrap="square" lIns="91440" tIns="45720" rIns="91440" bIns="45720" numCol="1" spcCol="0" rtlCol="0" fromWordArt="0" anchor="ctr" anchorCtr="0" forceAA="0" compatLnSpc="1">
+                                <a:prstTxWarp prst="textNoShape">
+                                  <a:avLst/>
+                                </a:prstTxWarp>
+                                <a:noAutofit/>
+                              </wps:bodyPr>
+                            </wps:wsp>
+                            <wps:wsp>
+                              <wps:cNvPr id="17" name="Blok textu 17"/>
+                              <wps:cNvSpPr txBox="1"/>
+                              <wps:spPr>
+                                <a:xfrm rot="21053639">
+                                  <a:off x="1598279" y="1275550"/>
+                                  <a:ext cx="1274445" cy="485168"/>
+                                </a:xfrm>
+                                <a:prstGeom prst="rect">
+                                  <a:avLst/>
+                                </a:prstGeom>
+                                <a:solidFill>
+                                  <a:schemeClr val="lt1"/>
+                                </a:solidFill>
+                                <a:ln w="6350">
+                                  <a:solidFill>
+                                    <a:prstClr val="black"/>
+                                  </a:solidFill>
+                                </a:ln>
+                                <a:effectLst/>
+                              </wps:spPr>
+                              <wps:style>
+                                <a:lnRef idx="0">
+                                  <a:schemeClr val="accent1"/>
+                                </a:lnRef>
+                                <a:fillRef idx="0">
+                                  <a:schemeClr val="accent1"/>
+                                </a:fillRef>
+                                <a:effectRef idx="0">
+                                  <a:schemeClr val="accent1"/>
+                                </a:effectRef>
+                                <a:fontRef idx="minor">
+                                  <a:schemeClr val="dk1"/>
+                                </a:fontRef>
+                              </wps:style>
+                              <wps:txbx>
+                                <w:txbxContent>
+                                  <w:p>
+                                    <w:r>
+                                      <w:t>Ultrazvukový senzor vzdialenosti</w:t>
+                                    </w:r>
+                                  </w:p>
+                                </w:txbxContent>
+                              </wps:txbx>
+                              <wps:bodyPr rot="0" spcFirstLastPara="0" vertOverflow="overflow" horzOverflow="overflow" vert="horz" wrap="square" lIns="91440" tIns="45720" rIns="91440" bIns="45720" numCol="1" spcCol="0" rtlCol="0" fromWordArt="0" anchor="t" anchorCtr="0" forceAA="0" compatLnSpc="1">
+                                <a:prstTxWarp prst="textNoShape">
+                                  <a:avLst/>
+                                </a:prstTxWarp>
+                                <a:noAutofit/>
+                              </wps:bodyPr>
+                            </wps:wsp>
+                            <wps:wsp>
+                              <wps:cNvPr id="18" name="Blok textu 18"/>
+                              <wps:cNvSpPr txBox="1"/>
+                              <wps:spPr>
+                                <a:xfrm rot="21399198">
+                                  <a:off x="2758568" y="0"/>
+                                  <a:ext cx="676783" cy="260350"/>
+                                </a:xfrm>
+                                <a:prstGeom prst="rect">
+                                  <a:avLst/>
+                                </a:prstGeom>
+                                <a:solidFill>
+                                  <a:schemeClr val="lt1"/>
+                                </a:solidFill>
+                                <a:ln w="6350">
+                                  <a:solidFill>
+                                    <a:prstClr val="black"/>
+                                  </a:solidFill>
+                                </a:ln>
+                                <a:effectLst/>
+                              </wps:spPr>
+                              <wps:style>
+                                <a:lnRef idx="0">
+                                  <a:schemeClr val="accent1"/>
+                                </a:lnRef>
+                                <a:fillRef idx="0">
+                                  <a:schemeClr val="accent1"/>
+                                </a:fillRef>
+                                <a:effectRef idx="0">
+                                  <a:schemeClr val="accent1"/>
+                                </a:effectRef>
+                                <a:fontRef idx="minor">
+                                  <a:schemeClr val="dk1"/>
+                                </a:fontRef>
+                              </wps:style>
+                              <wps:txbx>
+                                <w:txbxContent>
+                                  <w:p>
+                                    <w:r>
+                                      <w:t>kamera</w:t>
+                                    </w:r>
+                                  </w:p>
+                                </w:txbxContent>
+                              </wps:txbx>
+                              <wps:bodyPr rot="0" spcFirstLastPara="0" vertOverflow="overflow" horzOverflow="overflow" vert="horz" wrap="square" lIns="91440" tIns="45720" rIns="91440" bIns="45720" numCol="1" spcCol="0" rtlCol="0" fromWordArt="0" anchor="t" anchorCtr="0" forceAA="0" compatLnSpc="1">
+                                <a:prstTxWarp prst="textNoShape">
+                                  <a:avLst/>
+                                </a:prstTxWarp>
+                                <a:noAutofit/>
+                              </wps:bodyPr>
+                            </wps:wsp>
+                          </wpg:grpSp>
+                        </wpg:grpSp>
+                      </wpg:grpSp>
+                    </wpg:wgp>
                   </a:graphicData>
                 </a:graphic>
               </wp:anchor>
@@ -72,221 +643,126 @@
           </mc:Choice>
           <mc:Fallback>
             <w:pict>
-              <v:shapetype id="_x0000_t32" coordsize="21600,21600" o:spt="32" o:oned="t" path="m,l21600,21600e" filled="f">
-                <v:path arrowok="t" fillok="f" o:connecttype="none"/>
-                <o:lock v:ext="edit" shapetype="t"/>
-              </v:shapetype>
-              <v:shape id="Rovná spojovacia šípka 2" o:spid="_x0000_s1026" type="#_x0000_t32" style="position:absolute;margin-left:319.4pt;margin-top:64.65pt;width:78.05pt;height:55.65pt;flip:x;z-index:251662336;visibility:visible;mso-wrap-style:square;mso-wrap-distance-left:9pt;mso-wrap-distance-top:0;mso-wrap-distance-right:9pt;mso-wrap-distance-bottom:0;mso-position-horizontal:absolute;mso-position-horizontal-relative:text;mso-position-vertical:absolute;mso-position-vertical-relative:text" o:gfxdata="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" strokecolor="#4579b8 [3044]">
-                <v:stroke endarrow="open"/>
-              </v:shape>
+              <v:group id="Skupina 25" o:spid="_x0000_s1026" style="position:absolute;margin-left:79.05pt;margin-top:20.1pt;width:403.55pt;height:165.25pt;z-index:251685888" coordsize="51252,20988" o:gfxdata="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">
+                <v:group id="Skupina 24" o:spid="_x0000_s1027" style="position:absolute;left:33656;width:17596;height:12063" coordsize="17596,12063" o:gfxdata="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">
+                  <v:shapetype id="_x0000_t75" coordsize="21600,21600" o:spt="75" o:preferrelative="t" path="m@4@5l@4@11@9@11@9@5xe" filled="f" stroked="f">
+                    <v:stroke joinstyle="miter"/>
+                    <v:formulas>
+                      <v:f eqn="if lineDrawn pixelLineWidth 0"/>
+                      <v:f eqn="sum @0 1 0"/>
+                      <v:f eqn="sum 0 0 @1"/>
+                      <v:f eqn="prod @2 1 2"/>
+                      <v:f eqn="prod @3 21600 pixelWidth"/>
+                      <v:f eqn="prod @3 21600 pixelHeight"/>
+                      <v:f eqn="sum @0 0 1"/>
+                      <v:f eqn="prod @6 1 2"/>
+                      <v:f eqn="prod @7 21600 pixelWidth"/>
+                      <v:f eqn="sum @8 21600 0"/>
+                      <v:f eqn="prod @7 21600 pixelHeight"/>
+                      <v:f eqn="sum @10 21600 0"/>
+                    </v:formulas>
+                    <v:path o:extrusionok="f" gradientshapeok="t" o:connecttype="rect"/>
+                    <o:lock v:ext="edit" aspectratio="t"/>
+                  </v:shapetype>
+                  <v:shape id="Obrázok 7" o:spid="_x0000_s1028" type="#_x0000_t75" style="position:absolute;left:12986;width:4610;height:4533;visibility:visible;mso-wrap-style:square" o:gfxdata="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">
+                    <v:imagedata r:id="rId9" o:title="computer"/>
+                    <v:path arrowok="t"/>
+                  </v:shape>
+                  <v:shapetype id="_x0000_t32" coordsize="21600,21600" o:spt="32" o:oned="t" path="m,l21600,21600e" filled="f">
+                    <v:path arrowok="t" fillok="f" o:connecttype="none"/>
+                    <o:lock v:ext="edit" shapetype="t"/>
+                  </v:shapetype>
+                  <v:shape id="Rovná spojovacia šípka 2" o:spid="_x0000_s1029" type="#_x0000_t32" style="position:absolute;top:3765;width:9912;height:7069;flip:x;visibility:visible;mso-wrap-style:square" o:connectortype="straight" o:gfxdata="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" strokecolor="#4579b8 [3044]">
+                    <v:stroke endarrow="open"/>
+                  </v:shape>
+                  <v:shape id="Rovná spojovacia šípka 3" o:spid="_x0000_s1030" type="#_x0000_t32" style="position:absolute;left:1921;top:4533;width:10679;height:7530;flip:y;visibility:visible;mso-wrap-style:square" o:connectortype="straight" o:gfxdata="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" strokecolor="#4579b8 [3044]">
+                    <v:stroke endarrow="open"/>
+                  </v:shape>
+                  <v:shapetype id="_x0000_t202" coordsize="21600,21600" o:spt="202" path="m,l,21600r21600,l21600,xe">
+                    <v:stroke joinstyle="miter"/>
+                    <v:path gradientshapeok="t" o:connecttype="rect"/>
+                  </v:shapetype>
+                  <v:shape id="Blok textu 6" o:spid="_x0000_s1031" type="#_x0000_t202" style="position:absolute;left:3534;top:8682;width:12745;height:2609;rotation:-2495515fd;visibility:visible;mso-wrap-style:square;v-text-anchor:top" o:gfxdata="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" fillcolor="white [3201]" strokeweight=".5pt">
+                    <v:textbox>
+                      <w:txbxContent>
+                        <w:p>
+                          <w:proofErr w:type="spellStart"/>
+                          <w:r>
+                            <w:t>Bluetooth</w:t>
+                          </w:r>
+                          <w:proofErr w:type="spellEnd"/>
+                          <w:r>
+                            <w:t xml:space="preserve"> + </w:t>
+                          </w:r>
+                          <w:proofErr w:type="spellStart"/>
+                          <w:r>
+                            <w:t>WiFi</w:t>
+                          </w:r>
+                          <w:proofErr w:type="spellEnd"/>
+                        </w:p>
+                      </w:txbxContent>
+                    </v:textbox>
+                  </v:shape>
+                </v:group>
+                <v:group id="Skupina 21" o:spid="_x0000_s1032" style="position:absolute;top:3380;width:34353;height:17608" coordsize="34353,17607" o:gfxdata="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">
+                  <v:shape id="Oblúk 15" o:spid="_x0000_s1033" style="position:absolute;left:24896;top:6070;width:2618;height:4692;rotation:180;visibility:visible;mso-wrap-style:square;v-text-anchor:middle" coordsize="261796,469238" o:gfxdata="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" path="m130898,nsc202847,,261309,104083,261793,233040v474,126243,-54871,230525,-125241,235979l130898,234619,130898,xem130898,nfc202847,,261309,104083,261793,233040v474,126243,-54871,230525,-125241,235979e" filled="f" strokecolor="#4579b8 [3044]">
+                    <v:path arrowok="t" o:connecttype="custom" o:connectlocs="130898,0;261793,233040;136552,469019" o:connectangles="0,0,0"/>
+                  </v:shape>
+                  <v:group id="Skupina 20" o:spid="_x0000_s1034" style="position:absolute;width:34353;height:17607" coordsize="34353,17607" o:gfxdata="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">
+                    <v:shape id="Oblúk 11" o:spid="_x0000_s1035" style="position:absolute;left:18902;top:3918;width:3607;height:7906;rotation:180;visibility:visible;mso-wrap-style:square;v-text-anchor:middle" coordsize="360680,790575" o:gfxdata="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" path="m180340,nsc279552,,360131,175654,360677,393113v530,211038,-74667,385768,-170815,396911l180340,395288,180340,xem180340,nfc279552,,360131,175654,360677,393113v530,211038,-74667,385768,-170815,396911e" filled="f" strokecolor="#4579b8 [3044]">
+                      <v:path arrowok="t" o:connecttype="custom" o:connectlocs="180340,0;360677,393113;189862,790024" o:connectangles="0,0,0"/>
+                    </v:shape>
+                    <v:group id="Skupina 19" o:spid="_x0000_s1036" style="position:absolute;width:34353;height:17607" coordsize="34353,17607" o:gfxdata="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">
+                      <v:shape id="Obrázok 4" o:spid="_x0000_s1037" type="#_x0000_t75" alt="Android variant Free Icon" style="position:absolute;left:27739;top:6070;width:5763;height:5763;visibility:visible;mso-wrap-style:square" o:gfxdata="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">
+                        <v:imagedata r:id="rId10" o:title="Android variant Free Icon"/>
+                        <v:path arrowok="t"/>
+                      </v:shape>
+                      <v:shape id="Obrázok 1" o:spid="_x0000_s1038" type="#_x0000_t75" alt="http://www.studiobyvania.sk/images_upd/products/gACV7Uvh9KZT.jpg" style="position:absolute;top:2151;width:14753;height:10143;visibility:visible;mso-wrap-style:square" o:gfxdata="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">
+                        <v:imagedata r:id="rId11" o:title="gACV7Uvh9KZT"/>
+                        <v:path arrowok="t"/>
+                      </v:shape>
+                      <v:shape id="Obrázok 8" o:spid="_x0000_s1039" type="#_x0000_t75" alt="https://openclipart.org/image/2400px/svg_to_png/170979/camera-icon-estilizado-nofeet-nohandle.png" style="position:absolute;left:28815;top:3073;width:3304;height:2613;flip:x;visibility:visible;mso-wrap-style:square" o:gfxdata="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">
+                        <v:imagedata r:id="rId12" o:title="camera-icon-estilizado-nofeet-nohandle"/>
+                        <v:path arrowok="t"/>
+                      </v:shape>
+                      <v:shape id="Oblúk 9" o:spid="_x0000_s1040" style="position:absolute;left:16136;top:2766;width:4451;height:9753;rotation:180;visibility:visible;mso-wrap-style:square;v-text-anchor:middle" coordsize="445135,975360" o:gfxdata="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" path="m222567,nsc345010,,444458,216709,445132,484996v654,260369,-92153,475941,-210817,489684l222568,487680v,-162560,-1,-325120,-1,-487680xem222567,nfc345010,,444458,216709,445132,484996v654,260369,-92153,475941,-210817,489684e" filled="f" strokecolor="#4579b8 [3044]">
+                        <v:path arrowok="t" o:connecttype="custom" o:connectlocs="222567,0;445132,484996;234315,974680" o:connectangles="0,0,0"/>
+                      </v:shape>
+                      <v:shape id="Oblúk 10" o:spid="_x0000_s1041" style="position:absolute;left:22514;top:4994;width:2943;height:6450;rotation:180;visibility:visible;mso-wrap-style:square;v-text-anchor:middle" coordsize="294341,644947" o:gfxdata="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" path="m147170,nsc228134,,293893,143297,294339,320699v432,172166,-60935,314712,-139401,323799l147171,322474v,-107491,-1,-214983,-1,-322474xem147170,nfc228134,,293893,143297,294339,320699v432,172166,-60935,314712,-139401,323799e" filled="f" strokecolor="#4579b8 [3044]">
+                        <v:path arrowok="t" o:connecttype="custom" o:connectlocs="147170,0;294339,320699;154938,644498" o:connectangles="0,0,0"/>
+                      </v:shape>
+                      <v:shape id="Oblúk 16" o:spid="_x0000_s1042" style="position:absolute;left:26894;top:7146;width:1921;height:2530;rotation:180;visibility:visible;mso-wrap-style:square;v-text-anchor:middle" coordsize="192101,253061" o:gfxdata="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" path="m96050,nsc148781,,191652,56000,192098,125461v442,68849,-40986,125526,-93229,127546c97930,210848,96990,168690,96051,126531v,-42177,-1,-84354,-1,-126531xem96050,nfc148781,,191652,56000,192098,125461v442,68849,-40986,125526,-93229,127546e" filled="f" strokecolor="#4579b8 [3044]">
+                        <v:path arrowok="t" o:connecttype="custom" o:connectlocs="96050,0;192098,125461;98869,253007" o:connectangles="0,0,0"/>
+                      </v:shape>
+                      <v:shape id="Blok textu 17" o:spid="_x0000_s1043" type="#_x0000_t202" style="position:absolute;left:15982;top:12755;width:12745;height:4852;rotation:-596772fd;visibility:visible;mso-wrap-style:square;v-text-anchor:top" o:gfxdata="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" fillcolor="white [3201]" strokeweight=".5pt">
+                        <v:textbox>
+                          <w:txbxContent>
+                            <w:p>
+                              <w:r>
+                                <w:t>Ultrazvukový senzor vzdialenosti</w:t>
+                              </w:r>
+                            </w:p>
+                          </w:txbxContent>
+                        </v:textbox>
+                      </v:shape>
+                      <v:shape id="Blok textu 18" o:spid="_x0000_s1044" type="#_x0000_t202" style="position:absolute;left:27585;width:6768;height:2603;rotation:-219329fd;visibility:visible;mso-wrap-style:square;v-text-anchor:top" o:gfxdata="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" fillcolor="white [3201]" strokeweight=".5pt">
+                        <v:textbox>
+                          <w:txbxContent>
+                            <w:p>
+                              <w:r>
+                                <w:t>kamera</w:t>
+                              </w:r>
+                            </w:p>
+                          </w:txbxContent>
+                        </v:textbox>
+                      </v:shape>
+                    </v:group>
+                  </v:group>
+                </v:group>
+              </v:group>
             </w:pict>
           </mc:Fallback>
         </mc:AlternateContent>
-      </w:r>
-      <w:bookmarkEnd w:id="0"/>
-      <w:r>
-        <w:rPr>
-          <w:noProof/>
-          <w:lang w:eastAsia="sk-SK"/>
-        </w:rPr>
-        <w:drawing>
-          <wp:anchor distT="0" distB="0" distL="114300" distR="114300" simplePos="0" relativeHeight="251661312" behindDoc="0" locked="0" layoutInCell="1" allowOverlap="1" wp14:anchorId="3C919799" wp14:editId="38719AB4">
-            <wp:simplePos x="0" y="0"/>
-            <wp:positionH relativeFrom="column">
-              <wp:posOffset>935990</wp:posOffset>
-            </wp:positionH>
-            <wp:positionV relativeFrom="paragraph">
-              <wp:posOffset>1166495</wp:posOffset>
-            </wp:positionV>
-            <wp:extent cx="1471930" cy="1014095"/>
-            <wp:effectExtent l="0" t="0" r="0" b="0"/>
-            <wp:wrapSquare wrapText="bothSides"/>
-            <wp:docPr id="1" name="Obrázok 1" descr="http://www.studiobyvania.sk/images_upd/products/gACV7Uvh9KZT.jpg"/>
-            <wp:cNvGraphicFramePr>
-              <a:graphicFrameLocks xmlns:a="http://schemas.openxmlformats.org/drawingml/2006/main" noChangeAspect="1"/>
-            </wp:cNvGraphicFramePr>
-            <a:graphic xmlns:a="http://schemas.openxmlformats.org/drawingml/2006/main">
-              <a:graphicData uri="http://schemas.openxmlformats.org/drawingml/2006/picture">
-                <pic:pic xmlns:pic="http://schemas.openxmlformats.org/drawingml/2006/picture">
-                  <pic:nvPicPr>
-                    <pic:cNvPr id="0" name="Picture 1" descr="http://www.studiobyvania.sk/images_upd/products/gACV7Uvh9KZT.jpg"/>
-                    <pic:cNvPicPr>
-                      <a:picLocks noChangeAspect="1" noChangeArrowheads="1"/>
-                    </pic:cNvPicPr>
-                  </pic:nvPicPr>
-                  <pic:blipFill>
-                    <a:blip r:embed="rId5" cstate="print">
-                      <a:extLst>
-                        <a:ext uri="{28A0092B-C50C-407E-A947-70E740481C1C}">
-                          <a14:useLocalDpi xmlns:a14="http://schemas.microsoft.com/office/drawing/2010/main" val="0"/>
-                        </a:ext>
-                      </a:extLst>
-                    </a:blip>
-                    <a:srcRect/>
-                    <a:stretch>
-                      <a:fillRect/>
-                    </a:stretch>
-                  </pic:blipFill>
-                  <pic:spPr bwMode="auto">
-                    <a:xfrm>
-                      <a:off x="0" y="0"/>
-                      <a:ext cx="1471930" cy="1014095"/>
-                    </a:xfrm>
-                    <a:prstGeom prst="rect">
-                      <a:avLst/>
-                    </a:prstGeom>
-                    <a:noFill/>
-                    <a:ln>
-                      <a:noFill/>
-                    </a:ln>
-                  </pic:spPr>
-                </pic:pic>
-              </a:graphicData>
-            </a:graphic>
-            <wp14:sizeRelH relativeFrom="page">
-              <wp14:pctWidth>0</wp14:pctWidth>
-            </wp14:sizeRelH>
-            <wp14:sizeRelV relativeFrom="page">
-              <wp14:pctHeight>0</wp14:pctHeight>
-            </wp14:sizeRelV>
-          </wp:anchor>
-        </w:drawing>
-      </w:r>
-      <w:r>
-        <w:rPr>
-          <w:noProof/>
-          <w:lang w:eastAsia="sk-SK"/>
-        </w:rPr>
-        <w:drawing>
-          <wp:anchor distT="0" distB="0" distL="114300" distR="114300" simplePos="0" relativeHeight="251660288" behindDoc="0" locked="0" layoutInCell="1" allowOverlap="1" wp14:anchorId="0C1BE4A8" wp14:editId="251FBD20">
-            <wp:simplePos x="0" y="0"/>
-            <wp:positionH relativeFrom="column">
-              <wp:posOffset>5354320</wp:posOffset>
-            </wp:positionH>
-            <wp:positionV relativeFrom="paragraph">
-              <wp:posOffset>443865</wp:posOffset>
-            </wp:positionV>
-            <wp:extent cx="453390" cy="453390"/>
-            <wp:effectExtent l="0" t="0" r="3810" b="0"/>
-            <wp:wrapSquare wrapText="bothSides"/>
-            <wp:docPr id="7" name="Obrázok 7" descr="C:\Users\Janko\Downloads\computer.png"/>
-            <wp:cNvGraphicFramePr>
-              <a:graphicFrameLocks xmlns:a="http://schemas.openxmlformats.org/drawingml/2006/main" noChangeAspect="1"/>
-            </wp:cNvGraphicFramePr>
-            <a:graphic xmlns:a="http://schemas.openxmlformats.org/drawingml/2006/main">
-              <a:graphicData uri="http://schemas.openxmlformats.org/drawingml/2006/picture">
-                <pic:pic xmlns:pic="http://schemas.openxmlformats.org/drawingml/2006/picture">
-                  <pic:nvPicPr>
-                    <pic:cNvPr id="0" name="Picture 10" descr="C:\Users\Janko\Downloads\computer.png"/>
-                    <pic:cNvPicPr>
-                      <a:picLocks noChangeAspect="1" noChangeArrowheads="1"/>
-                    </pic:cNvPicPr>
-                  </pic:nvPicPr>
-                  <pic:blipFill>
-                    <a:blip r:embed="rId6" cstate="print">
-                      <a:extLst>
-                        <a:ext uri="{28A0092B-C50C-407E-A947-70E740481C1C}">
-                          <a14:useLocalDpi xmlns:a14="http://schemas.microsoft.com/office/drawing/2010/main" val="0"/>
-                        </a:ext>
-                      </a:extLst>
-                    </a:blip>
-                    <a:srcRect/>
-                    <a:stretch>
-                      <a:fillRect/>
-                    </a:stretch>
-                  </pic:blipFill>
-                  <pic:spPr bwMode="auto">
-                    <a:xfrm>
-                      <a:off x="0" y="0"/>
-                      <a:ext cx="453390" cy="453390"/>
-                    </a:xfrm>
-                    <a:prstGeom prst="rect">
-                      <a:avLst/>
-                    </a:prstGeom>
-                    <a:noFill/>
-                    <a:ln>
-                      <a:noFill/>
-                    </a:ln>
-                  </pic:spPr>
-                </pic:pic>
-              </a:graphicData>
-            </a:graphic>
-            <wp14:sizeRelH relativeFrom="page">
-              <wp14:pctWidth>0</wp14:pctWidth>
-            </wp14:sizeRelH>
-            <wp14:sizeRelV relativeFrom="page">
-              <wp14:pctHeight>0</wp14:pctHeight>
-            </wp14:sizeRelV>
-          </wp:anchor>
-        </w:drawing>
-      </w:r>
-      <w:r>
-        <w:rPr>
-          <w:noProof/>
-          <w:lang w:eastAsia="sk-SK"/>
-        </w:rPr>
-        <w:drawing>
-          <wp:anchor distT="0" distB="0" distL="114300" distR="114300" simplePos="0" relativeHeight="251659264" behindDoc="0" locked="0" layoutInCell="1" allowOverlap="1" wp14:anchorId="4DA74207" wp14:editId="249CD25F">
-            <wp:simplePos x="0" y="0"/>
-            <wp:positionH relativeFrom="column">
-              <wp:posOffset>3395345</wp:posOffset>
-            </wp:positionH>
-            <wp:positionV relativeFrom="paragraph">
-              <wp:posOffset>1527175</wp:posOffset>
-            </wp:positionV>
-            <wp:extent cx="575945" cy="575945"/>
-            <wp:effectExtent l="0" t="0" r="0" b="0"/>
-            <wp:wrapSquare wrapText="bothSides"/>
-            <wp:docPr id="4" name="Obrázok 4" descr="Android variant Free Icon"/>
-            <wp:cNvGraphicFramePr>
-              <a:graphicFrameLocks xmlns:a="http://schemas.openxmlformats.org/drawingml/2006/main" noChangeAspect="1"/>
-            </wp:cNvGraphicFramePr>
-            <a:graphic xmlns:a="http://schemas.openxmlformats.org/drawingml/2006/main">
-              <a:graphicData uri="http://schemas.openxmlformats.org/drawingml/2006/picture">
-                <pic:pic xmlns:pic="http://schemas.openxmlformats.org/drawingml/2006/picture">
-                  <pic:nvPicPr>
-                    <pic:cNvPr id="0" name="Picture 6" descr="Android variant Free Icon"/>
-                    <pic:cNvPicPr>
-                      <a:picLocks noChangeAspect="1" noChangeArrowheads="1"/>
-                    </pic:cNvPicPr>
-                  </pic:nvPicPr>
-                  <pic:blipFill>
-                    <a:blip r:embed="rId7" cstate="print">
-                      <a:extLst>
-                        <a:ext uri="{28A0092B-C50C-407E-A947-70E740481C1C}">
-                          <a14:useLocalDpi xmlns:a14="http://schemas.microsoft.com/office/drawing/2010/main" val="0"/>
-                        </a:ext>
-                      </a:extLst>
-                    </a:blip>
-                    <a:srcRect/>
-                    <a:stretch>
-                      <a:fillRect/>
-                    </a:stretch>
-                  </pic:blipFill>
-                  <pic:spPr bwMode="auto">
-                    <a:xfrm>
-                      <a:off x="0" y="0"/>
-                      <a:ext cx="575945" cy="575945"/>
-                    </a:xfrm>
-                    <a:prstGeom prst="rect">
-                      <a:avLst/>
-                    </a:prstGeom>
-                    <a:noFill/>
-                    <a:ln>
-                      <a:noFill/>
-                    </a:ln>
-                  </pic:spPr>
-                </pic:pic>
-              </a:graphicData>
-            </a:graphic>
-            <wp14:sizeRelH relativeFrom="page">
-              <wp14:pctWidth>0</wp14:pctWidth>
-            </wp14:sizeRelH>
-            <wp14:sizeRelV relativeFrom="page">
-              <wp14:pctHeight>0</wp14:pctHeight>
-            </wp14:sizeRelV>
-          </wp:anchor>
-        </w:drawing>
       </w:r>
       <w:r>
         <w:rPr>
@@ -303,7 +779,7 @@
         <mc:AlternateContent>
           <mc:Choice Requires="wps">
             <w:drawing>
-              <wp:inline distT="0" distB="0" distL="0" distR="0" wp14:anchorId="2F3F5975" wp14:editId="2C57BA44">
+              <wp:inline distT="0" distB="0" distL="0" distR="0" wp14:anchorId="178917B4" wp14:editId="015F2372">
                 <wp:extent cx="307340" cy="307340"/>
                 <wp:effectExtent l="0" t="0" r="0" b="0"/>
                 <wp:docPr id="5" name="Obdĺžnik 5" descr="Laptop open frontal view with buttons and blank screen free icon"/>
@@ -552,6 +1028,7 @@
   <w:style w:type="paragraph" w:default="1" w:styleId="Normlny">
     <w:name w:val="Normal"/>
     <w:qFormat/>
+    <w:rsid w:val="000A72D7"/>
   </w:style>
   <w:style w:type="character" w:default="1" w:styleId="Predvolenpsmoodseku">
     <w:name w:val="Default Paragraph Font"/>
@@ -742,6 +1219,7 @@
   <w:style w:type="paragraph" w:default="1" w:styleId="Normlny">
     <w:name w:val="Normal"/>
     <w:qFormat/>
+    <w:rsid w:val="000A72D7"/>
   </w:style>
   <w:style w:type="character" w:default="1" w:styleId="Predvolenpsmoodseku">
     <w:name w:val="Default Paragraph Font"/>

</xml_diff>